<commit_message>
endert dokumenter og endret struktur på hvordan dokumentasjon lagres
</commit_message>
<xml_diff>
--- a/parkx_dokumentasjon/Notater fra samtale med foreleser.docx
+++ b/parkx_dokumentasjon/Notater fra samtale med foreleser.docx
@@ -3,6 +3,11 @@
 <w:document xmlns:wpc="http://schemas.microsoft.com/office/word/2010/wordprocessingCanvas" xmlns:cx="http://schemas.microsoft.com/office/drawing/2014/chartex" xmlns:cx1="http://schemas.microsoft.com/office/drawing/2015/9/8/chartex" xmlns:cx2="http://schemas.microsoft.com/office/drawing/2015/10/21/chartex" xmlns:cx3="http://schemas.microsoft.com/office/drawing/2016/5/9/chartex" xmlns:cx4="http://schemas.microsoft.com/office/drawing/2016/5/10/chartex" xmlns:cx5="http://schemas.microsoft.com/office/drawing/2016/5/11/chartex" xmlns:cx6="http://schemas.microsoft.com/office/drawing/2016/5/12/chartex" xmlns:cx7="http://schemas.microsoft.com/office/drawing/2016/5/13/chartex" xmlns:cx8="http://schemas.microsoft.com/office/drawing/2016/5/14/chartex" xmlns:mc="http://schemas.openxmlformats.org/markup-compatibility/2006" xmlns:aink="http://schemas.microsoft.com/office/drawing/2016/ink" xmlns:am3d="http://schemas.microsoft.com/office/drawing/2017/model3d" xmlns:o="urn:schemas-microsoft-com:office:office" xmlns:r="http://schemas.openxmlformats.org/officeDocument/2006/relationships" xmlns:m="http://schemas.openxmlformats.org/officeDocument/2006/math" xmlns:v="urn:schemas-microsoft-com:vml" xmlns:wp14="http://schemas.microsoft.com/office/word/2010/wordprocessingDrawing" xmlns:wp="http://schemas.openxmlformats.org/drawingml/2006/wordprocessingDrawing" xmlns:w10="urn:schemas-microsoft-com:office:word" xmlns:w="http://schemas.openxmlformats.org/wordprocessingml/2006/main" xmlns:w14="http://schemas.microsoft.com/office/word/2010/wordml" xmlns:w15="http://schemas.microsoft.com/office/word/2012/wordml" xmlns:w16cex="http://schemas.microsoft.com/office/word/2018/wordml/cex" xmlns:w16cid="http://schemas.microsoft.com/office/word/2016/wordml/cid" xmlns:w16="http://schemas.microsoft.com/office/word/2018/wordml" xmlns:w16se="http://schemas.microsoft.com/office/word/2015/wordml/symex" xmlns:wpg="http://schemas.microsoft.com/office/word/2010/wordprocessingGroup" xmlns:wpi="http://schemas.microsoft.com/office/word/2010/wordprocessingInk" xmlns:wne="http://schemas.microsoft.com/office/word/2006/wordml" xmlns:wps="http://schemas.microsoft.com/office/word/2010/wordprocessingShape" mc:Ignorable="w14 w15 w16se w16cid w16 w16cex wp14">
   <w:body>
     <w:p>
+      <w:r>
+        <w:t>Samtale 1:</w:t>
+      </w:r>
+    </w:p>
+    <w:p>
       <w:pPr>
         <w:pStyle w:val="Listeavsnitt"/>
         <w:numPr>
@@ -23,7 +28,23 @@
         </w:numPr>
       </w:pPr>
       <w:r>
-        <w:t>Ikke egne mvp krav blant resten – finne ut hvilke krav som er mvp og markere</w:t>
+        <w:t xml:space="preserve">Ikke egne </w:t>
+      </w:r>
+      <w:proofErr w:type="spellStart"/>
+      <w:r>
+        <w:t>mvp</w:t>
+      </w:r>
+      <w:proofErr w:type="spellEnd"/>
+      <w:r>
+        <w:t xml:space="preserve"> krav blant resten – finne ut hvilke krav som er </w:t>
+      </w:r>
+      <w:proofErr w:type="spellStart"/>
+      <w:r>
+        <w:t>mvp</w:t>
+      </w:r>
+      <w:proofErr w:type="spellEnd"/>
+      <w:r>
+        <w:t xml:space="preserve"> og markere</w:t>
       </w:r>
     </w:p>
     <w:p>
@@ -35,8 +56,13 @@
         </w:numPr>
       </w:pPr>
       <w:r>
-        <w:t>Kan være både dokumentasjons ting og krav/funksjonalitet i backlog</w:t>
-      </w:r>
+        <w:t xml:space="preserve">Kan være både dokumentasjons ting og krav/funksjonalitet i </w:t>
+      </w:r>
+      <w:proofErr w:type="spellStart"/>
+      <w:r>
+        <w:t>backlog</w:t>
+      </w:r>
+      <w:proofErr w:type="spellEnd"/>
     </w:p>
     <w:p>
       <w:pPr>
@@ -46,9 +72,11 @@
           <w:numId w:val="1"/>
         </w:numPr>
       </w:pPr>
+      <w:proofErr w:type="spellStart"/>
       <w:r>
         <w:t>PyTest</w:t>
       </w:r>
+      <w:proofErr w:type="spellEnd"/>
     </w:p>
     <w:p>
       <w:pPr>
@@ -59,7 +87,15 @@
         </w:numPr>
       </w:pPr>
       <w:r>
-        <w:t>GUI: Flask, kivi, VXVidets, Terminal</w:t>
+        <w:t xml:space="preserve">GUI: Flask, kivi, </w:t>
+      </w:r>
+      <w:proofErr w:type="spellStart"/>
+      <w:r>
+        <w:t>VXVidets</w:t>
+      </w:r>
+      <w:proofErr w:type="spellEnd"/>
+      <w:r>
+        <w:t>, Terminal</w:t>
       </w:r>
     </w:p>
     <w:p>
@@ -83,7 +119,15 @@
         </w:numPr>
       </w:pPr>
       <w:r>
-        <w:t>Hvert fall 1-3 user storyer i dokumentasjon</w:t>
+        <w:t xml:space="preserve">Hvert fall 1-3 </w:t>
+      </w:r>
+      <w:proofErr w:type="spellStart"/>
+      <w:r>
+        <w:t>user</w:t>
+      </w:r>
+      <w:proofErr w:type="spellEnd"/>
+      <w:r>
+        <w:t xml:space="preserve"> storyer i dokumentasjon</w:t>
       </w:r>
     </w:p>
     <w:p>
@@ -95,8 +139,13 @@
         </w:numPr>
       </w:pPr>
       <w:r>
-        <w:t>Setup.py/requirements</w:t>
-      </w:r>
+        <w:t>Setup.py/</w:t>
+      </w:r>
+      <w:proofErr w:type="spellStart"/>
+      <w:r>
+        <w:t>requirements</w:t>
+      </w:r>
+      <w:proofErr w:type="spellEnd"/>
     </w:p>
     <w:p>
       <w:pPr>
@@ -108,6 +157,223 @@
       </w:pPr>
       <w:r>
         <w:t>Innleveringsfrist er  etter 18.nov en gang</w:t>
+      </w:r>
+    </w:p>
+    <w:p/>
+    <w:p>
+      <w:r>
+        <w:t>Samtale 2:</w:t>
+      </w:r>
+    </w:p>
+    <w:p>
+      <w:pPr>
+        <w:pStyle w:val="Listeavsnitt"/>
+        <w:numPr>
+          <w:ilvl w:val="0"/>
+          <w:numId w:val="2"/>
+        </w:numPr>
+      </w:pPr>
+      <w:r>
+        <w:t>Parameter fremfor liste</w:t>
+      </w:r>
+    </w:p>
+    <w:p>
+      <w:pPr>
+        <w:pStyle w:val="Listeavsnitt"/>
+        <w:numPr>
+          <w:ilvl w:val="0"/>
+          <w:numId w:val="2"/>
+        </w:numPr>
+      </w:pPr>
+      <w:r>
+        <w:t>**</w:t>
+      </w:r>
+      <w:proofErr w:type="spellStart"/>
+      <w:r>
+        <w:t>dict</w:t>
+      </w:r>
+      <w:proofErr w:type="spellEnd"/>
+    </w:p>
+    <w:p>
+      <w:pPr>
+        <w:pStyle w:val="Listeavsnitt"/>
+        <w:numPr>
+          <w:ilvl w:val="0"/>
+          <w:numId w:val="2"/>
+        </w:numPr>
+      </w:pPr>
+      <w:r>
+        <w:t xml:space="preserve">Egen </w:t>
+      </w:r>
+      <w:proofErr w:type="spellStart"/>
+      <w:r>
+        <w:t>funcsjon</w:t>
+      </w:r>
+      <w:proofErr w:type="spellEnd"/>
+      <w:r>
+        <w:t xml:space="preserve"> med placeholder plasser</w:t>
+      </w:r>
+    </w:p>
+    <w:p>
+      <w:pPr>
+        <w:pStyle w:val="Listeavsnitt"/>
+        <w:numPr>
+          <w:ilvl w:val="0"/>
+          <w:numId w:val="2"/>
+        </w:numPr>
+      </w:pPr>
+      <w:r>
+        <w:t xml:space="preserve">Setup </w:t>
+      </w:r>
+      <w:proofErr w:type="spellStart"/>
+      <w:r>
+        <w:t>py</w:t>
+      </w:r>
+      <w:proofErr w:type="spellEnd"/>
+      <w:r>
+        <w:t xml:space="preserve"> </w:t>
+      </w:r>
+      <w:proofErr w:type="spellStart"/>
+      <w:r>
+        <w:t>version</w:t>
+      </w:r>
+      <w:proofErr w:type="spellEnd"/>
+    </w:p>
+    <w:p>
+      <w:pPr>
+        <w:pStyle w:val="Listeavsnitt"/>
+        <w:numPr>
+          <w:ilvl w:val="0"/>
+          <w:numId w:val="2"/>
+        </w:numPr>
+      </w:pPr>
+      <w:r>
+        <w:t xml:space="preserve">Målbare ikke </w:t>
+      </w:r>
+      <w:proofErr w:type="spellStart"/>
+      <w:r>
+        <w:t>fungsjonable</w:t>
+      </w:r>
+      <w:proofErr w:type="spellEnd"/>
+      <w:r>
+        <w:t xml:space="preserve"> krav</w:t>
+      </w:r>
+    </w:p>
+    <w:p>
+      <w:pPr>
+        <w:pStyle w:val="Listeavsnitt"/>
+        <w:numPr>
+          <w:ilvl w:val="0"/>
+          <w:numId w:val="2"/>
+        </w:numPr>
+      </w:pPr>
+      <w:r>
+        <w:t xml:space="preserve">Forklare </w:t>
+      </w:r>
+      <w:proofErr w:type="spellStart"/>
+      <w:r>
+        <w:t>admin</w:t>
+      </w:r>
+      <w:proofErr w:type="spellEnd"/>
+    </w:p>
+    <w:p>
+      <w:pPr>
+        <w:pStyle w:val="Listeavsnitt"/>
+        <w:numPr>
+          <w:ilvl w:val="0"/>
+          <w:numId w:val="2"/>
+        </w:numPr>
+      </w:pPr>
+      <w:r>
+        <w:t xml:space="preserve">Ikke krav om </w:t>
+      </w:r>
+      <w:proofErr w:type="spellStart"/>
+      <w:r>
+        <w:t>edn</w:t>
+      </w:r>
+      <w:proofErr w:type="spellEnd"/>
+      <w:r>
+        <w:t xml:space="preserve"> to end testing</w:t>
+      </w:r>
+    </w:p>
+    <w:p>
+      <w:pPr>
+        <w:pStyle w:val="Listeavsnitt"/>
+        <w:numPr>
+          <w:ilvl w:val="0"/>
+          <w:numId w:val="2"/>
+        </w:numPr>
+      </w:pPr>
+      <w:r>
+        <w:t xml:space="preserve">Viktig med god test dekning og kjøre tester med </w:t>
+      </w:r>
+      <w:proofErr w:type="spellStart"/>
+      <w:r>
+        <w:t>coverage</w:t>
+      </w:r>
+      <w:proofErr w:type="spellEnd"/>
+    </w:p>
+    <w:p>
+      <w:pPr>
+        <w:pStyle w:val="Listeavsnitt"/>
+        <w:numPr>
+          <w:ilvl w:val="0"/>
+          <w:numId w:val="2"/>
+        </w:numPr>
+      </w:pPr>
+      <w:r>
+        <w:t>I dokumentasjonen skal om prototype og utviklingen sist</w:t>
+      </w:r>
+    </w:p>
+    <w:p>
+      <w:pPr>
+        <w:pStyle w:val="Listeavsnitt"/>
+        <w:numPr>
+          <w:ilvl w:val="0"/>
+          <w:numId w:val="2"/>
+        </w:numPr>
+      </w:pPr>
+      <w:r>
+        <w:t xml:space="preserve">Hust </w:t>
+      </w:r>
+      <w:proofErr w:type="spellStart"/>
+      <w:r>
+        <w:t>readmi</w:t>
+      </w:r>
+      <w:proofErr w:type="spellEnd"/>
+      <w:r>
+        <w:t xml:space="preserve"> i </w:t>
+      </w:r>
+      <w:proofErr w:type="spellStart"/>
+      <w:r>
+        <w:t>rotmappe</w:t>
+      </w:r>
+      <w:proofErr w:type="spellEnd"/>
+    </w:p>
+    <w:p>
+      <w:pPr>
+        <w:pStyle w:val="Listeavsnitt"/>
+        <w:numPr>
+          <w:ilvl w:val="0"/>
+          <w:numId w:val="2"/>
+        </w:numPr>
+      </w:pPr>
+      <w:r>
+        <w:t>Trenger ikke bruker dersom vi kan forklare hvorfor ikke</w:t>
+      </w:r>
+    </w:p>
+    <w:p>
+      <w:pPr>
+        <w:pStyle w:val="Listeavsnitt"/>
+        <w:numPr>
+          <w:ilvl w:val="0"/>
+          <w:numId w:val="2"/>
+        </w:numPr>
+      </w:pPr>
+    </w:p>
+    <w:p>
+      <w:r>
+        <w:tab/>
       </w:r>
     </w:p>
     <w:sectPr>
@@ -123,6 +389,119 @@
 <file path=word/numbering.xml><?xml version="1.0" encoding="utf-8"?>
 <w:numbering xmlns:wpc="http://schemas.microsoft.com/office/word/2010/wordprocessingCanvas" xmlns:cx="http://schemas.microsoft.com/office/drawing/2014/chartex" xmlns:cx1="http://schemas.microsoft.com/office/drawing/2015/9/8/chartex" xmlns:cx2="http://schemas.microsoft.com/office/drawing/2015/10/21/chartex" xmlns:cx3="http://schemas.microsoft.com/office/drawing/2016/5/9/chartex" xmlns:cx4="http://schemas.microsoft.com/office/drawing/2016/5/10/chartex" xmlns:cx5="http://schemas.microsoft.com/office/drawing/2016/5/11/chartex" xmlns:cx6="http://schemas.microsoft.com/office/drawing/2016/5/12/chartex" xmlns:cx7="http://schemas.microsoft.com/office/drawing/2016/5/13/chartex" xmlns:cx8="http://schemas.microsoft.com/office/drawing/2016/5/14/chartex" xmlns:mc="http://schemas.openxmlformats.org/markup-compatibility/2006" xmlns:aink="http://schemas.microsoft.com/office/drawing/2016/ink" xmlns:am3d="http://schemas.microsoft.com/office/drawing/2017/model3d" xmlns:o="urn:schemas-microsoft-com:office:office" xmlns:r="http://schemas.openxmlformats.org/officeDocument/2006/relationships" xmlns:m="http://schemas.openxmlformats.org/officeDocument/2006/math" xmlns:v="urn:schemas-microsoft-com:vml" xmlns:wp14="http://schemas.microsoft.com/office/word/2010/wordprocessingDrawing" xmlns:wp="http://schemas.openxmlformats.org/drawingml/2006/wordprocessingDrawing" xmlns:w10="urn:schemas-microsoft-com:office:word" xmlns:w="http://schemas.openxmlformats.org/wordprocessingml/2006/main" xmlns:w14="http://schemas.microsoft.com/office/word/2010/wordml" xmlns:w15="http://schemas.microsoft.com/office/word/2012/wordml" xmlns:w16cex="http://schemas.microsoft.com/office/word/2018/wordml/cex" xmlns:w16cid="http://schemas.microsoft.com/office/word/2016/wordml/cid" xmlns:w16="http://schemas.microsoft.com/office/word/2018/wordml" xmlns:w16se="http://schemas.microsoft.com/office/word/2015/wordml/symex" xmlns:wpg="http://schemas.microsoft.com/office/word/2010/wordprocessingGroup" xmlns:wpi="http://schemas.microsoft.com/office/word/2010/wordprocessingInk" xmlns:wne="http://schemas.microsoft.com/office/word/2006/wordml" xmlns:wps="http://schemas.microsoft.com/office/word/2010/wordprocessingShape" mc:Ignorable="w14 w15 w16se w16cid w16 w16cex wp14">
   <w:abstractNum w:abstractNumId="0" w15:restartNumberingAfterBreak="0">
+    <w:nsid w:val="2E6F0849"/>
+    <w:multiLevelType w:val="hybridMultilevel"/>
+    <w:tmpl w:val="0C3008B2"/>
+    <w:lvl w:ilvl="0" w:tplc="04140001">
+      <w:start w:val="1"/>
+      <w:numFmt w:val="bullet"/>
+      <w:lvlText w:val=""/>
+      <w:lvlJc w:val="left"/>
+      <w:pPr>
+        <w:ind w:left="1068" w:hanging="360"/>
+      </w:pPr>
+      <w:rPr>
+        <w:rFonts w:ascii="Symbol" w:hAnsi="Symbol" w:hint="default"/>
+      </w:rPr>
+    </w:lvl>
+    <w:lvl w:ilvl="1" w:tplc="04140003" w:tentative="1">
+      <w:start w:val="1"/>
+      <w:numFmt w:val="bullet"/>
+      <w:lvlText w:val="o"/>
+      <w:lvlJc w:val="left"/>
+      <w:pPr>
+        <w:ind w:left="1788" w:hanging="360"/>
+      </w:pPr>
+      <w:rPr>
+        <w:rFonts w:ascii="Courier New" w:hAnsi="Courier New" w:cs="Courier New" w:hint="default"/>
+      </w:rPr>
+    </w:lvl>
+    <w:lvl w:ilvl="2" w:tplc="04140005" w:tentative="1">
+      <w:start w:val="1"/>
+      <w:numFmt w:val="bullet"/>
+      <w:lvlText w:val=""/>
+      <w:lvlJc w:val="left"/>
+      <w:pPr>
+        <w:ind w:left="2508" w:hanging="360"/>
+      </w:pPr>
+      <w:rPr>
+        <w:rFonts w:ascii="Wingdings" w:hAnsi="Wingdings" w:hint="default"/>
+      </w:rPr>
+    </w:lvl>
+    <w:lvl w:ilvl="3" w:tplc="04140001" w:tentative="1">
+      <w:start w:val="1"/>
+      <w:numFmt w:val="bullet"/>
+      <w:lvlText w:val=""/>
+      <w:lvlJc w:val="left"/>
+      <w:pPr>
+        <w:ind w:left="3228" w:hanging="360"/>
+      </w:pPr>
+      <w:rPr>
+        <w:rFonts w:ascii="Symbol" w:hAnsi="Symbol" w:hint="default"/>
+      </w:rPr>
+    </w:lvl>
+    <w:lvl w:ilvl="4" w:tplc="04140003" w:tentative="1">
+      <w:start w:val="1"/>
+      <w:numFmt w:val="bullet"/>
+      <w:lvlText w:val="o"/>
+      <w:lvlJc w:val="left"/>
+      <w:pPr>
+        <w:ind w:left="3948" w:hanging="360"/>
+      </w:pPr>
+      <w:rPr>
+        <w:rFonts w:ascii="Courier New" w:hAnsi="Courier New" w:cs="Courier New" w:hint="default"/>
+      </w:rPr>
+    </w:lvl>
+    <w:lvl w:ilvl="5" w:tplc="04140005" w:tentative="1">
+      <w:start w:val="1"/>
+      <w:numFmt w:val="bullet"/>
+      <w:lvlText w:val=""/>
+      <w:lvlJc w:val="left"/>
+      <w:pPr>
+        <w:ind w:left="4668" w:hanging="360"/>
+      </w:pPr>
+      <w:rPr>
+        <w:rFonts w:ascii="Wingdings" w:hAnsi="Wingdings" w:hint="default"/>
+      </w:rPr>
+    </w:lvl>
+    <w:lvl w:ilvl="6" w:tplc="04140001" w:tentative="1">
+      <w:start w:val="1"/>
+      <w:numFmt w:val="bullet"/>
+      <w:lvlText w:val=""/>
+      <w:lvlJc w:val="left"/>
+      <w:pPr>
+        <w:ind w:left="5388" w:hanging="360"/>
+      </w:pPr>
+      <w:rPr>
+        <w:rFonts w:ascii="Symbol" w:hAnsi="Symbol" w:hint="default"/>
+      </w:rPr>
+    </w:lvl>
+    <w:lvl w:ilvl="7" w:tplc="04140003" w:tentative="1">
+      <w:start w:val="1"/>
+      <w:numFmt w:val="bullet"/>
+      <w:lvlText w:val="o"/>
+      <w:lvlJc w:val="left"/>
+      <w:pPr>
+        <w:ind w:left="6108" w:hanging="360"/>
+      </w:pPr>
+      <w:rPr>
+        <w:rFonts w:ascii="Courier New" w:hAnsi="Courier New" w:cs="Courier New" w:hint="default"/>
+      </w:rPr>
+    </w:lvl>
+    <w:lvl w:ilvl="8" w:tplc="04140005" w:tentative="1">
+      <w:start w:val="1"/>
+      <w:numFmt w:val="bullet"/>
+      <w:lvlText w:val=""/>
+      <w:lvlJc w:val="left"/>
+      <w:pPr>
+        <w:ind w:left="6828" w:hanging="360"/>
+      </w:pPr>
+      <w:rPr>
+        <w:rFonts w:ascii="Wingdings" w:hAnsi="Wingdings" w:hint="default"/>
+      </w:rPr>
+    </w:lvl>
+  </w:abstractNum>
+  <w:abstractNum w:abstractNumId="1" w15:restartNumberingAfterBreak="0">
     <w:nsid w:val="34820C89"/>
     <w:multiLevelType w:val="hybridMultilevel"/>
     <w:tmpl w:val="503433C6"/>
@@ -132,7 +511,7 @@
       <w:lvlText w:val=""/>
       <w:lvlJc w:val="left"/>
       <w:pPr>
-        <w:ind w:left="720" w:hanging="360"/>
+        <w:ind w:left="1068" w:hanging="360"/>
       </w:pPr>
       <w:rPr>
         <w:rFonts w:ascii="Symbol" w:hAnsi="Symbol" w:hint="default"/>
@@ -144,7 +523,7 @@
       <w:lvlText w:val="o"/>
       <w:lvlJc w:val="left"/>
       <w:pPr>
-        <w:ind w:left="1440" w:hanging="360"/>
+        <w:ind w:left="1788" w:hanging="360"/>
       </w:pPr>
       <w:rPr>
         <w:rFonts w:ascii="Courier New" w:hAnsi="Courier New" w:cs="Courier New" w:hint="default"/>
@@ -156,7 +535,7 @@
       <w:lvlText w:val=""/>
       <w:lvlJc w:val="left"/>
       <w:pPr>
-        <w:ind w:left="2160" w:hanging="360"/>
+        <w:ind w:left="2508" w:hanging="360"/>
       </w:pPr>
       <w:rPr>
         <w:rFonts w:ascii="Wingdings" w:hAnsi="Wingdings" w:hint="default"/>
@@ -168,7 +547,7 @@
       <w:lvlText w:val=""/>
       <w:lvlJc w:val="left"/>
       <w:pPr>
-        <w:ind w:left="2880" w:hanging="360"/>
+        <w:ind w:left="3228" w:hanging="360"/>
       </w:pPr>
       <w:rPr>
         <w:rFonts w:ascii="Symbol" w:hAnsi="Symbol" w:hint="default"/>
@@ -180,7 +559,7 @@
       <w:lvlText w:val="o"/>
       <w:lvlJc w:val="left"/>
       <w:pPr>
-        <w:ind w:left="3600" w:hanging="360"/>
+        <w:ind w:left="3948" w:hanging="360"/>
       </w:pPr>
       <w:rPr>
         <w:rFonts w:ascii="Courier New" w:hAnsi="Courier New" w:cs="Courier New" w:hint="default"/>
@@ -192,7 +571,7 @@
       <w:lvlText w:val=""/>
       <w:lvlJc w:val="left"/>
       <w:pPr>
-        <w:ind w:left="4320" w:hanging="360"/>
+        <w:ind w:left="4668" w:hanging="360"/>
       </w:pPr>
       <w:rPr>
         <w:rFonts w:ascii="Wingdings" w:hAnsi="Wingdings" w:hint="default"/>
@@ -204,7 +583,7 @@
       <w:lvlText w:val=""/>
       <w:lvlJc w:val="left"/>
       <w:pPr>
-        <w:ind w:left="5040" w:hanging="360"/>
+        <w:ind w:left="5388" w:hanging="360"/>
       </w:pPr>
       <w:rPr>
         <w:rFonts w:ascii="Symbol" w:hAnsi="Symbol" w:hint="default"/>
@@ -216,7 +595,7 @@
       <w:lvlText w:val="o"/>
       <w:lvlJc w:val="left"/>
       <w:pPr>
-        <w:ind w:left="5760" w:hanging="360"/>
+        <w:ind w:left="6108" w:hanging="360"/>
       </w:pPr>
       <w:rPr>
         <w:rFonts w:ascii="Courier New" w:hAnsi="Courier New" w:cs="Courier New" w:hint="default"/>
@@ -228,7 +607,7 @@
       <w:lvlText w:val=""/>
       <w:lvlJc w:val="left"/>
       <w:pPr>
-        <w:ind w:left="6480" w:hanging="360"/>
+        <w:ind w:left="6828" w:hanging="360"/>
       </w:pPr>
       <w:rPr>
         <w:rFonts w:ascii="Wingdings" w:hAnsi="Wingdings" w:hint="default"/>
@@ -236,6 +615,9 @@
     </w:lvl>
   </w:abstractNum>
   <w:num w:numId="1">
+    <w:abstractNumId w:val="1"/>
+  </w:num>
+  <w:num w:numId="2">
     <w:abstractNumId w:val="0"/>
   </w:num>
 </w:numbering>

</xml_diff>